<commit_message>
make sure a few more places xmlns decls not passed on
git-svn-id: svn://svn.code.sf.net/p/tei/code/trunk/Stylesheets@11711 e5332ce4-a50f-0410-b94b-d658400b0204
</commit_message>
<xml_diff>
--- a/Test/test19.docx
+++ b/Test/test19.docx
@@ -6,8 +6,6 @@
       <w:pPr>
         <w:pStyle w:val="Heading2"/>
       </w:pPr>
-      <w:bookmarkStart w:id="0" w:name="_GoBack"/>
-      <w:bookmarkEnd w:id="0"/>
       <w:r>
         <w:t>Simple ordered</w:t>
       </w:r>
@@ -360,6 +358,126 @@
         <w:t>Flats</w:t>
       </w:r>
     </w:p>
+    <w:tbl>
+      <w:tblPr>
+        <w:tblStyle w:val="TableGrid"/>
+        <w:tblW w:w="0" w:type="auto"/>
+        <w:tblLook w:val="04A0" w:firstRow="1" w:lastRow="0" w:firstColumn="1" w:lastColumn="0" w:noHBand="0" w:noVBand="1"/>
+      </w:tblPr>
+      <w:tblGrid>
+        <w:gridCol w:w="1703"/>
+        <w:gridCol w:w="1703"/>
+        <w:gridCol w:w="1703"/>
+        <w:gridCol w:w="1703"/>
+        <w:gridCol w:w="1704"/>
+      </w:tblGrid>
+      <w:tr>
+        <w:tc>
+          <w:tcPr>
+            <w:tcW w:w="1703" w:type="dxa"/>
+          </w:tcPr>
+          <w:p>
+            <w:r>
+              <w:t>A</w:t>
+            </w:r>
+          </w:p>
+        </w:tc>
+        <w:tc>
+          <w:tcPr>
+            <w:tcW w:w="1703" w:type="dxa"/>
+          </w:tcPr>
+          <w:p>
+            <w:r>
+              <w:t>B</w:t>
+            </w:r>
+          </w:p>
+        </w:tc>
+        <w:tc>
+          <w:tcPr>
+            <w:tcW w:w="1703" w:type="dxa"/>
+          </w:tcPr>
+          <w:p>
+            <w:r>
+              <w:t>C</w:t>
+            </w:r>
+          </w:p>
+        </w:tc>
+        <w:tc>
+          <w:tcPr>
+            <w:tcW w:w="1703" w:type="dxa"/>
+          </w:tcPr>
+          <w:p>
+            <w:r>
+              <w:t>D</w:t>
+            </w:r>
+          </w:p>
+        </w:tc>
+        <w:tc>
+          <w:tcPr>
+            <w:tcW w:w="1704" w:type="dxa"/>
+          </w:tcPr>
+          <w:p>
+            <w:r>
+              <w:t>E</w:t>
+            </w:r>
+          </w:p>
+        </w:tc>
+      </w:tr>
+      <w:tr>
+        <w:tc>
+          <w:tcPr>
+            <w:tcW w:w="1703" w:type="dxa"/>
+          </w:tcPr>
+          <w:p>
+            <w:r>
+              <w:t>1</w:t>
+            </w:r>
+          </w:p>
+        </w:tc>
+        <w:tc>
+          <w:tcPr>
+            <w:tcW w:w="1703" w:type="dxa"/>
+          </w:tcPr>
+          <w:p>
+            <w:r>
+              <w:t>2</w:t>
+            </w:r>
+          </w:p>
+        </w:tc>
+        <w:tc>
+          <w:tcPr>
+            <w:tcW w:w="1703" w:type="dxa"/>
+          </w:tcPr>
+          <w:p>
+            <w:r>
+              <w:t>3</w:t>
+            </w:r>
+          </w:p>
+        </w:tc>
+        <w:tc>
+          <w:tcPr>
+            <w:tcW w:w="1703" w:type="dxa"/>
+          </w:tcPr>
+          <w:p>
+            <w:r>
+              <w:t>4</w:t>
+            </w:r>
+          </w:p>
+        </w:tc>
+        <w:tc>
+          <w:tcPr>
+            <w:tcW w:w="1704" w:type="dxa"/>
+          </w:tcPr>
+          <w:p>
+            <w:r>
+              <w:t>5</w:t>
+            </w:r>
+            <w:bookmarkStart w:id="0" w:name="_GoBack"/>
+            <w:bookmarkEnd w:id="0"/>
+          </w:p>
+        </w:tc>
+      </w:tr>
+    </w:tbl>
     <w:p/>
     <w:sectPr>
       <w:pgSz w:w="11900" w:h="16840"/>
@@ -1626,6 +1744,29 @@
       <w:contextualSpacing/>
     </w:pPr>
   </w:style>
+  <w:style w:type="table" w:styleId="TableGrid">
+    <w:name w:val="Table Grid"/>
+    <w:basedOn w:val="TableNormal"/>
+    <w:uiPriority w:val="59"/>
+    <w:rsid w:val="00202B4E"/>
+    <w:tblPr>
+      <w:tblInd w:w="0" w:type="dxa"/>
+      <w:tblBorders>
+        <w:top w:val="single" w:sz="4" w:space="0" w:color="auto"/>
+        <w:left w:val="single" w:sz="4" w:space="0" w:color="auto"/>
+        <w:bottom w:val="single" w:sz="4" w:space="0" w:color="auto"/>
+        <w:right w:val="single" w:sz="4" w:space="0" w:color="auto"/>
+        <w:insideH w:val="single" w:sz="4" w:space="0" w:color="auto"/>
+        <w:insideV w:val="single" w:sz="4" w:space="0" w:color="auto"/>
+      </w:tblBorders>
+      <w:tblCellMar>
+        <w:top w:w="0" w:type="dxa"/>
+        <w:left w:w="108" w:type="dxa"/>
+        <w:bottom w:w="0" w:type="dxa"/>
+        <w:right w:w="108" w:type="dxa"/>
+      </w:tblCellMar>
+    </w:tblPr>
+  </w:style>
 </w:styles>
 </file>
 
@@ -1938,6 +2079,29 @@
       </w:numPr>
       <w:contextualSpacing/>
     </w:pPr>
+  </w:style>
+  <w:style w:type="table" w:styleId="TableGrid">
+    <w:name w:val="Table Grid"/>
+    <w:basedOn w:val="TableNormal"/>
+    <w:uiPriority w:val="59"/>
+    <w:rsid w:val="00202B4E"/>
+    <w:tblPr>
+      <w:tblInd w:w="0" w:type="dxa"/>
+      <w:tblBorders>
+        <w:top w:val="single" w:sz="4" w:space="0" w:color="auto"/>
+        <w:left w:val="single" w:sz="4" w:space="0" w:color="auto"/>
+        <w:bottom w:val="single" w:sz="4" w:space="0" w:color="auto"/>
+        <w:right w:val="single" w:sz="4" w:space="0" w:color="auto"/>
+        <w:insideH w:val="single" w:sz="4" w:space="0" w:color="auto"/>
+        <w:insideV w:val="single" w:sz="4" w:space="0" w:color="auto"/>
+      </w:tblBorders>
+      <w:tblCellMar>
+        <w:top w:w="0" w:type="dxa"/>
+        <w:left w:w="108" w:type="dxa"/>
+        <w:bottom w:w="0" w:type="dxa"/>
+        <w:right w:w="108" w:type="dxa"/>
+      </w:tblCellMar>
+    </w:tblPr>
   </w:style>
 </w:styles>
 </file>

</xml_diff>